<commit_message>
Updated database er diagram pic in design doc
</commit_message>
<xml_diff>
--- a/documentation/Design_Doc_v1.0.docx
+++ b/documentation/Design_Doc_v1.0.docx
@@ -5430,8 +5430,6 @@
           <w:szCs w:val="24"/>
         </w:rPr>
       </w:pPr>
-      <w:bookmarkStart w:id="13" w:name="_GoBack"/>
-      <w:bookmarkEnd w:id="13"/>
       <w:r>
         <w:rPr>
           <w:rFonts w:ascii="Times New Roman" w:hAnsi="Times New Roman" w:cs="Times New Roman"/>
@@ -5578,7 +5576,7 @@
           <w:rFonts w:ascii="Times New Roman" w:hAnsi="Times New Roman" w:cs="Times New Roman"/>
         </w:rPr>
       </w:pPr>
-      <w:bookmarkStart w:id="14" w:name="_Toc406580182"/>
+      <w:bookmarkStart w:id="13" w:name="_Toc406580182"/>
       <w:r>
         <w:rPr>
           <w:rFonts w:ascii="Times New Roman" w:hAnsi="Times New Roman" w:cs="Times New Roman"/>
@@ -5586,7 +5584,7 @@
         <w:lastRenderedPageBreak/>
         <w:t>System Architecture</w:t>
       </w:r>
-      <w:bookmarkEnd w:id="14"/>
+      <w:bookmarkEnd w:id="13"/>
     </w:p>
     <w:p>
       <w:pPr>
@@ -5629,7 +5627,7 @@
           <v:shape id="_x0000_i1025" type="#_x0000_t75" style="width:465.25pt;height:304.6pt" o:ole="">
             <v:imagedata r:id="rId14" o:title=""/>
           </v:shape>
-          <o:OLEObject Type="Embed" ProgID="Visio.Drawing.15" ShapeID="_x0000_i1025" DrawAspect="Content" ObjectID="_1356342163" r:id="rId15"/>
+          <o:OLEObject Type="Embed" ProgID="Visio.Drawing.15" ShapeID="_x0000_i1025" DrawAspect="Content" ObjectID="_1356954049" r:id="rId15"/>
         </w:object>
       </w:r>
     </w:p>
@@ -5646,7 +5644,7 @@
           <w:szCs w:val="32"/>
         </w:rPr>
       </w:pPr>
-      <w:bookmarkStart w:id="15" w:name="_Toc406580183"/>
+      <w:bookmarkStart w:id="14" w:name="_Toc406580183"/>
       <w:r>
         <w:rPr>
           <w:rFonts w:ascii="Times New Roman" w:hAnsi="Times New Roman" w:cs="Times New Roman"/>
@@ -5655,7 +5653,7 @@
         </w:rPr>
         <w:t>Database</w:t>
       </w:r>
-      <w:bookmarkEnd w:id="15"/>
+      <w:bookmarkEnd w:id="14"/>
     </w:p>
     <w:p>
       <w:pPr>
@@ -5707,7 +5705,7 @@
           <w:szCs w:val="32"/>
         </w:rPr>
       </w:pPr>
-      <w:bookmarkStart w:id="16" w:name="_Toc406580184"/>
+      <w:bookmarkStart w:id="15" w:name="_Toc406580184"/>
       <w:r>
         <w:rPr>
           <w:rFonts w:ascii="Times New Roman" w:hAnsi="Times New Roman" w:cs="Times New Roman"/>
@@ -5716,7 +5714,7 @@
         </w:rPr>
         <w:t>Web Application</w:t>
       </w:r>
-      <w:bookmarkEnd w:id="16"/>
+      <w:bookmarkEnd w:id="15"/>
     </w:p>
     <w:p>
       <w:pPr>
@@ -5766,7 +5764,7 @@
           <w:rFonts w:ascii="Times New Roman" w:hAnsi="Times New Roman" w:cs="Times New Roman"/>
         </w:rPr>
       </w:pPr>
-      <w:bookmarkStart w:id="17" w:name="_Toc406580185"/>
+      <w:bookmarkStart w:id="16" w:name="_Toc406580185"/>
       <w:r>
         <w:rPr>
           <w:rFonts w:ascii="Times New Roman" w:hAnsi="Times New Roman" w:cs="Times New Roman"/>
@@ -5780,19 +5778,16 @@
         </w:rPr>
         <w:t xml:space="preserve"> Design</w:t>
       </w:r>
-      <w:bookmarkEnd w:id="17"/>
+      <w:bookmarkEnd w:id="16"/>
     </w:p>
     <w:p/>
     <w:p>
       <w:r>
-        <w:rPr>
-          <w:noProof/>
-        </w:rPr>
         <w:drawing>
-          <wp:inline distT="0" distB="0" distL="0" distR="0" wp14:anchorId="49C5657A" wp14:editId="78506291">
-            <wp:extent cx="5943600" cy="6356350"/>
-            <wp:effectExtent l="0" t="0" r="0" b="0"/>
-            <wp:docPr id="11" name="Picture 11" descr="Macintosh HD:Users:LWestrom:Desktop:Screen Shot 2014-12-18 at 5.26.15 PM.png"/>
+          <wp:inline distT="0" distB="0" distL="0" distR="0" wp14:anchorId="20DC6007" wp14:editId="415CA7A9">
+            <wp:extent cx="5939155" cy="5810885"/>
+            <wp:effectExtent l="0" t="0" r="4445" b="5715"/>
+            <wp:docPr id="12" name="Picture 12" descr="Macintosh HD:Users:LWestrom:Desktop:Screen Shot 2015-01-18 at 2.53.27 PM.png"/>
             <wp:cNvGraphicFramePr>
               <a:graphicFrameLocks xmlns:a="http://schemas.openxmlformats.org/drawingml/2006/main" noChangeAspect="1"/>
             </wp:cNvGraphicFramePr>
@@ -5800,7 +5795,7 @@
               <a:graphicData uri="http://schemas.openxmlformats.org/drawingml/2006/picture">
                 <pic:pic xmlns:pic="http://schemas.openxmlformats.org/drawingml/2006/picture">
                   <pic:nvPicPr>
-                    <pic:cNvPr id="0" name="Picture 6" descr="Macintosh HD:Users:LWestrom:Desktop:Screen Shot 2014-12-18 at 5.26.15 PM.png"/>
+                    <pic:cNvPr id="0" name="Picture 6" descr="Macintosh HD:Users:LWestrom:Desktop:Screen Shot 2015-01-18 at 2.53.27 PM.png"/>
                     <pic:cNvPicPr>
                       <a:picLocks noChangeAspect="1" noChangeArrowheads="1"/>
                     </pic:cNvPicPr>
@@ -5821,7 +5816,7 @@
                   <pic:spPr bwMode="auto">
                     <a:xfrm>
                       <a:off x="0" y="0"/>
-                      <a:ext cx="5943600" cy="6356350"/>
+                      <a:ext cx="5939155" cy="5810885"/>
                     </a:xfrm>
                     <a:prstGeom prst="rect">
                       <a:avLst/>
@@ -5837,6 +5832,8 @@
           </wp:inline>
         </w:drawing>
       </w:r>
+      <w:bookmarkStart w:id="17" w:name="_GoBack"/>
+      <w:bookmarkEnd w:id="17"/>
       <w:r>
         <w:br w:type="page"/>
       </w:r>
@@ -15841,7 +15838,7 @@
           <v:shape id="_x0000_i1026" type="#_x0000_t75" style="width:465.25pt;height:376.6pt" o:ole="">
             <v:imagedata r:id="rId17" o:title=""/>
           </v:shape>
-          <o:OLEObject Type="Embed" ProgID="Visio.Drawing.15" ShapeID="_x0000_i1026" DrawAspect="Content" ObjectID="_1356342164" r:id="rId18"/>
+          <o:OLEObject Type="Embed" ProgID="Visio.Drawing.15" ShapeID="_x0000_i1026" DrawAspect="Content" ObjectID="_1356954050" r:id="rId18"/>
         </w:object>
       </w:r>
     </w:p>
@@ -15925,7 +15922,7 @@
           <v:shape id="_x0000_i1027" type="#_x0000_t75" style="width:465.25pt;height:376.6pt" o:ole="">
             <v:imagedata r:id="rId19" o:title=""/>
           </v:shape>
-          <o:OLEObject Type="Embed" ProgID="Visio.Drawing.15" ShapeID="_x0000_i1027" DrawAspect="Content" ObjectID="_1356342165" r:id="rId20"/>
+          <o:OLEObject Type="Embed" ProgID="Visio.Drawing.15" ShapeID="_x0000_i1027" DrawAspect="Content" ObjectID="_1356954051" r:id="rId20"/>
         </w:object>
       </w:r>
     </w:p>
@@ -16051,7 +16048,7 @@
           <v:shape id="_x0000_i1028" type="#_x0000_t75" style="width:465.25pt;height:376.6pt" o:ole="">
             <v:imagedata r:id="rId21" o:title=""/>
           </v:shape>
-          <o:OLEObject Type="Embed" ProgID="Visio.Drawing.15" ShapeID="_x0000_i1028" DrawAspect="Content" ObjectID="_1356342166" r:id="rId22"/>
+          <o:OLEObject Type="Embed" ProgID="Visio.Drawing.15" ShapeID="_x0000_i1028" DrawAspect="Content" ObjectID="_1356954052" r:id="rId22"/>
         </w:object>
       </w:r>
     </w:p>
@@ -16171,7 +16168,7 @@
           <v:shape id="_x0000_i1029" type="#_x0000_t75" style="width:465.25pt;height:376.6pt" o:ole="">
             <v:imagedata r:id="rId23" o:title=""/>
           </v:shape>
-          <o:OLEObject Type="Embed" ProgID="Visio.Drawing.15" ShapeID="_x0000_i1029" DrawAspect="Content" ObjectID="_1356342167" r:id="rId24"/>
+          <o:OLEObject Type="Embed" ProgID="Visio.Drawing.15" ShapeID="_x0000_i1029" DrawAspect="Content" ObjectID="_1356954053" r:id="rId24"/>
         </w:object>
       </w:r>
     </w:p>
@@ -16968,7 +16965,7 @@
               <w:rStyle w:val="PageNumber"/>
               <w:noProof/>
             </w:rPr>
-            <w:t>3</w:t>
+            <w:t>8</w:t>
           </w:r>
           <w:r>
             <w:rPr>
@@ -16989,27 +16986,14 @@
           <w:pPr>
             <w:pStyle w:val="Footer"/>
           </w:pPr>
-          <w:r>
-            <w:fldChar w:fldCharType="begin"/>
-          </w:r>
-          <w:r>
-            <w:instrText xml:space="preserve"> STYLEREF  "1"  </w:instrText>
-          </w:r>
-          <w:r>
-            <w:fldChar w:fldCharType="separate"/>
-          </w:r>
-          <w:r>
-            <w:rPr>
-              <w:noProof/>
-            </w:rPr>
-            <w:t>Design Constraints</w:t>
-          </w:r>
-          <w:r>
-            <w:rPr>
-              <w:noProof/>
-            </w:rPr>
-            <w:fldChar w:fldCharType="end"/>
-          </w:r>
+          <w:fldSimple w:instr=" STYLEREF  &quot;1&quot;  ">
+            <w:r>
+              <w:rPr>
+                <w:noProof/>
+              </w:rPr>
+              <w:t>Database Design</w:t>
+            </w:r>
+          </w:fldSimple>
           <w:r>
             <w:t xml:space="preserve"> | </w:t>
           </w:r>
@@ -24776,14 +24760,14 @@
     <w:charset w:val="00"/>
     <w:family w:val="auto"/>
     <w:pitch w:val="variable"/>
-    <w:sig w:usb0="E0002AFF" w:usb1="C0007841" w:usb2="00000009" w:usb3="00000000" w:csb0="000001FF" w:csb1="00000000"/>
+    <w:sig w:usb0="00000003" w:usb1="00000000" w:usb2="00000000" w:usb3="00000000" w:csb0="00000001" w:csb1="00000000"/>
   </w:font>
   <w:font w:name="Courier New">
     <w:panose1 w:val="02070309020205020404"/>
     <w:charset w:val="00"/>
     <w:family w:val="auto"/>
     <w:pitch w:val="variable"/>
-    <w:sig w:usb0="E0002AFF" w:usb1="C0007843" w:usb2="00000009" w:usb3="00000000" w:csb0="000001FF" w:csb1="00000000"/>
+    <w:sig w:usb0="00000003" w:usb1="00000000" w:usb2="00000000" w:usb3="00000000" w:csb0="00000001" w:csb1="00000000"/>
   </w:font>
   <w:font w:name="Wingdings">
     <w:panose1 w:val="05000000000000000000"/>
@@ -24797,19 +24781,21 @@
     <w:charset w:val="00"/>
     <w:family w:val="auto"/>
     <w:pitch w:val="variable"/>
-    <w:sig w:usb0="E10002FF" w:usb1="4000ACFF" w:usb2="00000009" w:usb3="00000000" w:csb0="0000019F" w:csb1="00000000"/>
+    <w:sig w:usb0="00000003" w:usb1="00000000" w:usb2="00000000" w:usb3="00000000" w:csb0="00000001" w:csb1="00000000"/>
   </w:font>
   <w:font w:name="Cambria">
     <w:panose1 w:val="02040503050406030204"/>
     <w:charset w:val="00"/>
     <w:family w:val="auto"/>
     <w:pitch w:val="variable"/>
-    <w:sig w:usb0="E00002FF" w:usb1="400004FF" w:usb2="00000000" w:usb3="00000000" w:csb0="0000019F" w:csb1="00000000"/>
+    <w:sig w:usb0="00000003" w:usb1="00000000" w:usb2="00000000" w:usb3="00000000" w:csb0="00000001" w:csb1="00000000"/>
   </w:font>
   <w:font w:name="ＭＳ 明朝">
-    <w:charset w:val="4E"/>
-    <w:family w:val="auto"/>
-    <w:pitch w:val="variable"/>
+    <w:panose1 w:val="00000000000000000000"/>
+    <w:charset w:val="80"/>
+    <w:family w:val="roman"/>
+    <w:notTrueType/>
+    <w:pitch w:val="fixed"/>
     <w:sig w:usb0="00000001" w:usb1="08070000" w:usb2="00000010" w:usb3="00000000" w:csb0="00020000" w:csb1="00000000"/>
   </w:font>
   <w:font w:name="Tahoma">
@@ -24821,8 +24807,9 @@
   </w:font>
   <w:font w:name="Times">
     <w:panose1 w:val="02000500000000000000"/>
-    <w:charset w:val="00"/>
-    <w:family w:val="auto"/>
+    <w:charset w:val="4D"/>
+    <w:family w:val="roman"/>
+    <w:notTrueType/>
     <w:pitch w:val="variable"/>
     <w:sig w:usb0="00000003" w:usb1="00000000" w:usb2="00000000" w:usb3="00000000" w:csb0="00000001" w:csb1="00000000"/>
   </w:font>
@@ -24838,12 +24825,14 @@
     <w:charset w:val="00"/>
     <w:family w:val="auto"/>
     <w:pitch w:val="variable"/>
-    <w:sig w:usb0="E0002AFF" w:usb1="C0007843" w:usb2="00000009" w:usb3="00000000" w:csb0="000001FF" w:csb1="00000000"/>
+    <w:sig w:usb0="00000003" w:usb1="00000000" w:usb2="00000000" w:usb3="00000000" w:csb0="00000001" w:csb1="00000000"/>
   </w:font>
   <w:font w:name="ＭＳ ゴシック">
-    <w:charset w:val="4E"/>
-    <w:family w:val="auto"/>
-    <w:pitch w:val="variable"/>
+    <w:panose1 w:val="00000000000000000000"/>
+    <w:charset w:val="80"/>
+    <w:family w:val="modern"/>
+    <w:notTrueType/>
+    <w:pitch w:val="fixed"/>
     <w:sig w:usb0="00000001" w:usb1="08070000" w:usb2="00000010" w:usb3="00000000" w:csb0="00020000" w:csb1="00000000"/>
   </w:font>
 </w:fonts>
@@ -26078,7 +26067,7 @@
 </file>
 
 <file path=customXml/itemProps2.xml><?xml version="1.0" encoding="utf-8"?>
-<ds:datastoreItem xmlns:ds="http://schemas.openxmlformats.org/officeDocument/2006/customXml" ds:itemID="{1140CA51-81DF-7946-AF5D-214E34821807}">
+<ds:datastoreItem xmlns:ds="http://schemas.openxmlformats.org/officeDocument/2006/customXml" ds:itemID="{7F0D895A-BC70-5748-9B9E-F4BD7BE418B9}">
   <ds:schemaRefs>
     <ds:schemaRef ds:uri="http://schemas.openxmlformats.org/officeDocument/2006/bibliography"/>
   </ds:schemaRefs>

</xml_diff>